<commit_message>
getting reday script susbtratum
</commit_message>
<xml_diff>
--- a/means.condition.docx
+++ b/means.condition.docx
@@ -396,7 +396,7 @@
                 <w:szCs w:val="22"/>
                 <w:color w:val="000000"/>
               </w:rPr>
-              <w:t xml:space="preserve">light-dark</w:t>
+              <w:t xml:space="preserve">suspension</w:t>
             </w:r>
           </w:p>
         </w:tc>
@@ -448,7 +448,7 @@
                 <w:szCs w:val="22"/>
                 <w:color w:val="000000"/>
               </w:rPr>
-              <w:t xml:space="preserve">15.94</w:t>
+              <w:t xml:space="preserve">61.82</w:t>
             </w:r>
           </w:p>
         </w:tc>
@@ -500,7 +500,7 @@
                 <w:szCs w:val="22"/>
                 <w:color w:val="000000"/>
               </w:rPr>
-              <w:t xml:space="preserve">17.16</w:t>
+              <w:t xml:space="preserve">28.53</w:t>
             </w:r>
           </w:p>
         </w:tc>
@@ -552,7 +552,7 @@
                 <w:szCs w:val="22"/>
                 <w:color w:val="000000"/>
               </w:rPr>
-              <w:t xml:space="preserve">107</w:t>
+              <w:t xml:space="preserve">136</w:t>
             </w:r>
           </w:p>
         </w:tc>
@@ -604,7 +604,7 @@
                 <w:szCs w:val="22"/>
                 <w:color w:val="000000"/>
               </w:rPr>
-              <w:t xml:space="preserve">1.66</w:t>
+              <w:t xml:space="preserve">2.45</w:t>
             </w:r>
           </w:p>
         </w:tc>
@@ -656,7 +656,7 @@
                 <w:szCs w:val="22"/>
                 <w:color w:val="000000"/>
               </w:rPr>
-              <w:t xml:space="preserve">1.08</w:t>
+              <w:t xml:space="preserve">3.96</w:t>
             </w:r>
           </w:p>
         </w:tc>
@@ -714,7 +714,7 @@
                 <w:szCs w:val="22"/>
                 <w:color w:val="000000"/>
               </w:rPr>
-              <w:t xml:space="preserve">light</w:t>
+              <w:t xml:space="preserve">plug</w:t>
             </w:r>
           </w:p>
         </w:tc>
@@ -766,7 +766,7 @@
                 <w:szCs w:val="22"/>
                 <w:color w:val="000000"/>
               </w:rPr>
-              <w:t xml:space="preserve">5.07</w:t>
+              <w:t xml:space="preserve">41.98</w:t>
             </w:r>
           </w:p>
         </w:tc>
@@ -818,7 +818,7 @@
                 <w:szCs w:val="22"/>
                 <w:color w:val="000000"/>
               </w:rPr>
-              <w:t xml:space="preserve">6.55</w:t>
+              <w:t xml:space="preserve">31.50</w:t>
             </w:r>
           </w:p>
         </w:tc>
@@ -870,7 +870,7 @@
                 <w:szCs w:val="22"/>
                 <w:color w:val="000000"/>
               </w:rPr>
-              <w:t xml:space="preserve">107</w:t>
+              <w:t xml:space="preserve">128</w:t>
             </w:r>
           </w:p>
         </w:tc>
@@ -922,7 +922,7 @@
                 <w:szCs w:val="22"/>
                 <w:color w:val="000000"/>
               </w:rPr>
-              <w:t xml:space="preserve">0.63</w:t>
+              <w:t xml:space="preserve">2.78</w:t>
             </w:r>
           </w:p>
         </w:tc>
@@ -974,7 +974,7 @@
                 <w:szCs w:val="22"/>
                 <w:color w:val="000000"/>
               </w:rPr>
-              <w:t xml:space="preserve">1.29</w:t>
+              <w:t xml:space="preserve">6.63</w:t>
             </w:r>
           </w:p>
         </w:tc>

</xml_diff>